<commit_message>
bug 9313: clarified ESX pod scalability. Also bug 9145
</commit_message>
<xml_diff>
--- a/docs/2.2/CloudStack2.2.3ReleaseNotes.docx
+++ b/docs/2.2/CloudStack2.2.3ReleaseNotes.docx
@@ -1,6 +1,6 @@
 
 <file path=word/document.xml><?xml version="1.0" encoding="utf-8"?>
-<w:document xmlns:ve="http://schemas.openxmlformats.org/markup-compatibility/2006" xmlns:o="urn:schemas-microsoft-com:office:office" xmlns:r="http://schemas.openxmlformats.org/officeDocument/2006/relationships" xmlns:m="http://schemas.openxmlformats.org/officeDocument/2006/math" xmlns:v="urn:schemas-microsoft-com:vml" xmlns:wp="http://schemas.openxmlformats.org/drawingml/2006/wordprocessingDrawing" xmlns:w10="urn:schemas-microsoft-com:office:word" xmlns:w="http://schemas.openxmlformats.org/wordprocessingml/2006/main" xmlns:wne="http://schemas.microsoft.com/office/word/2006/wordml">
+<w:document xmlns:wpc="http://schemas.microsoft.com/office/word/2010/wordprocessingCanvas" xmlns:mc="http://schemas.openxmlformats.org/markup-compatibility/2006" xmlns:o="urn:schemas-microsoft-com:office:office" xmlns:r="http://schemas.openxmlformats.org/officeDocument/2006/relationships" xmlns:m="http://schemas.openxmlformats.org/officeDocument/2006/math" xmlns:v="urn:schemas-microsoft-com:vml" xmlns:wp14="http://schemas.microsoft.com/office/word/2010/wordprocessingDrawing" xmlns:wp="http://schemas.openxmlformats.org/drawingml/2006/wordprocessingDrawing" xmlns:w10="urn:schemas-microsoft-com:office:word" xmlns:w="http://schemas.openxmlformats.org/wordprocessingml/2006/main" xmlns:w14="http://schemas.microsoft.com/office/word/2010/wordml" xmlns:wpg="http://schemas.microsoft.com/office/word/2010/wordprocessingGroup" xmlns:wpi="http://schemas.microsoft.com/office/word/2010/wordprocessingInk" xmlns:wne="http://schemas.microsoft.com/office/word/2006/wordml" xmlns:wps="http://schemas.microsoft.com/office/word/2010/wordprocessingShape" mc:Ignorable="w14 wp14">
   <w:body>
     <w:p>
       <w:pPr>
@@ -21,9 +21,11 @@
       <w:pPr>
         <w:pStyle w:val="Title"/>
       </w:pPr>
+      <w:proofErr w:type="spellStart"/>
       <w:r>
         <w:t>Cloud.com</w:t>
       </w:r>
+      <w:proofErr w:type="spellEnd"/>
       <w:r>
         <w:t xml:space="preserve"> </w:t>
       </w:r>
@@ -1771,9 +1773,11 @@
       <w:r>
         <w:t xml:space="preserve">release of the </w:t>
       </w:r>
+      <w:proofErr w:type="spellStart"/>
       <w:r>
         <w:t>Cloud.com</w:t>
       </w:r>
+      <w:proofErr w:type="spellEnd"/>
       <w:r>
         <w:t xml:space="preserve"> </w:t>
       </w:r>
@@ -1978,7 +1982,7 @@
         <w:tblStyle w:val="TableGrid"/>
         <w:tblW w:w="0" w:type="auto"/>
         <w:tblInd w:w="828" w:type="dxa"/>
-        <w:tblLook w:val="04A0"/>
+        <w:tblLook w:val="04A0" w:firstRow="1" w:lastRow="0" w:firstColumn="1" w:lastColumn="0" w:noHBand="0" w:noVBand="1"/>
       </w:tblPr>
       <w:tblGrid>
         <w:gridCol w:w="1530"/>
@@ -2080,7 +2084,7 @@
         <w:tblStyle w:val="TableGrid"/>
         <w:tblW w:w="0" w:type="auto"/>
         <w:tblInd w:w="828" w:type="dxa"/>
-        <w:tblLook w:val="04A0"/>
+        <w:tblLook w:val="04A0" w:firstRow="1" w:lastRow="0" w:firstColumn="1" w:lastColumn="0" w:noHBand="0" w:noVBand="1"/>
       </w:tblPr>
       <w:tblGrid>
         <w:gridCol w:w="1530"/>
@@ -2521,7 +2525,7 @@
         <w:tblStyle w:val="TableGrid"/>
         <w:tblW w:w="0" w:type="auto"/>
         <w:tblInd w:w="828" w:type="dxa"/>
-        <w:tblLook w:val="04A0"/>
+        <w:tblLook w:val="04A0" w:firstRow="1" w:lastRow="0" w:firstColumn="1" w:lastColumn="0" w:noHBand="0" w:noVBand="1"/>
       </w:tblPr>
       <w:tblGrid>
         <w:gridCol w:w="1530"/>
@@ -2652,7 +2656,7 @@
         <w:tblStyle w:val="TableGrid"/>
         <w:tblW w:w="0" w:type="auto"/>
         <w:tblInd w:w="828" w:type="dxa"/>
-        <w:tblLook w:val="04A0"/>
+        <w:tblLook w:val="04A0" w:firstRow="1" w:lastRow="0" w:firstColumn="1" w:lastColumn="0" w:noHBand="0" w:noVBand="1"/>
       </w:tblPr>
       <w:tblGrid>
         <w:gridCol w:w="1530"/>
@@ -2744,7 +2748,7 @@
         <w:tblStyle w:val="TableGrid"/>
         <w:tblW w:w="0" w:type="auto"/>
         <w:tblInd w:w="828" w:type="dxa"/>
-        <w:tblLook w:val="04A0"/>
+        <w:tblLook w:val="04A0" w:firstRow="1" w:lastRow="0" w:firstColumn="1" w:lastColumn="0" w:noHBand="0" w:noVBand="1"/>
       </w:tblPr>
       <w:tblGrid>
         <w:gridCol w:w="1530"/>
@@ -3175,25 +3179,25 @@
             <w:r>
               <w:t xml:space="preserve"> </w:t>
             </w:r>
-            <w:r>
-              <w:t>ESX/</w:t>
-            </w:r>
             <w:proofErr w:type="spellStart"/>
             <w:r>
               <w:t>ESXi</w:t>
             </w:r>
             <w:proofErr w:type="spellEnd"/>
             <w:r>
-              <w:t xml:space="preserve"> are</w:t>
-            </w:r>
-            <w:r>
-              <w:t xml:space="preserve"> supported as hypervisor type</w:t>
-            </w:r>
-            <w:r>
-              <w:t>s</w:t>
-            </w:r>
-            <w:r>
-              <w:t>.</w:t>
+              <w:t xml:space="preserve"> </w:t>
+            </w:r>
+            <w:r>
+              <w:t>is</w:t>
+            </w:r>
+            <w:r>
+              <w:t xml:space="preserve"> supported as </w:t>
+            </w:r>
+            <w:r>
+              <w:t xml:space="preserve">a </w:t>
+            </w:r>
+            <w:r>
+              <w:t>hypervisor type.</w:t>
             </w:r>
             <w:r>
               <w:t xml:space="preserve">  The </w:t>
@@ -3256,7 +3260,12 @@
           </w:tcPr>
           <w:p>
             <w:r>
-              <w:t>The DNS domain for guests may be configured.</w:t>
+              <w:t>The DNS do</w:t>
+            </w:r>
+            <w:bookmarkStart w:id="11" w:name="_GoBack"/>
+            <w:bookmarkEnd w:id="11"/>
+            <w:r>
+              <w:t>main for guests may be configured.</w:t>
             </w:r>
           </w:p>
         </w:tc>
@@ -3277,8 +3286,13 @@
             <w:tcW w:w="7290" w:type="dxa"/>
           </w:tcPr>
           <w:p>
-            <w:r>
-              <w:t xml:space="preserve">KVM </w:t>
+            <w:proofErr w:type="spellStart"/>
+            <w:r>
+              <w:t>KVM</w:t>
+            </w:r>
+            <w:proofErr w:type="spellEnd"/>
+            <w:r>
+              <w:t xml:space="preserve"> </w:t>
             </w:r>
             <w:proofErr w:type="spellStart"/>
             <w:r>
@@ -3307,8 +3321,13 @@
             <w:tcW w:w="7290" w:type="dxa"/>
           </w:tcPr>
           <w:p>
-            <w:r>
-              <w:t xml:space="preserve">KVM </w:t>
+            <w:proofErr w:type="spellStart"/>
+            <w:r>
+              <w:t>KVM</w:t>
+            </w:r>
+            <w:proofErr w:type="spellEnd"/>
+            <w:r>
+              <w:t xml:space="preserve"> </w:t>
             </w:r>
             <w:proofErr w:type="spellStart"/>
             <w:r>
@@ -3340,8 +3359,13 @@
             <w:tcW w:w="7290" w:type="dxa"/>
           </w:tcPr>
           <w:p>
-            <w:r>
-              <w:t xml:space="preserve">KVM </w:t>
+            <w:proofErr w:type="spellStart"/>
+            <w:r>
+              <w:t>KVM</w:t>
+            </w:r>
+            <w:proofErr w:type="spellEnd"/>
+            <w:r>
+              <w:t xml:space="preserve"> </w:t>
             </w:r>
             <w:proofErr w:type="spellStart"/>
             <w:r>
@@ -3454,11 +3478,16 @@
             <w:tcW w:w="7290" w:type="dxa"/>
           </w:tcPr>
           <w:p>
-            <w:r>
-              <w:t xml:space="preserve">KVM: Shared </w:t>
-            </w:r>
             <w:proofErr w:type="spellStart"/>
             <w:r>
+              <w:t>KVM</w:t>
+            </w:r>
+            <w:proofErr w:type="spellEnd"/>
+            <w:r>
+              <w:t xml:space="preserve">: Shared </w:t>
+            </w:r>
+            <w:proofErr w:type="spellStart"/>
+            <w:r>
               <w:t>mountpoint</w:t>
             </w:r>
             <w:proofErr w:type="spellEnd"/>
@@ -3471,7 +3500,15 @@
             </w:r>
             <w:proofErr w:type="spellEnd"/>
             <w:r>
-              <w:t xml:space="preserve"> like OCFS2 as primary storage.</w:t>
+              <w:t xml:space="preserve"> like </w:t>
+            </w:r>
+            <w:proofErr w:type="spellStart"/>
+            <w:r>
+              <w:t>OCFS2</w:t>
+            </w:r>
+            <w:proofErr w:type="spellEnd"/>
+            <w:r>
+              <w:t xml:space="preserve"> as primary storage.</w:t>
             </w:r>
           </w:p>
         </w:tc>
@@ -3556,12 +3593,12 @@
       <w:pPr>
         <w:pStyle w:val="Heading1"/>
       </w:pPr>
-      <w:bookmarkStart w:id="11" w:name="_Toc288052304"/>
+      <w:bookmarkStart w:id="12" w:name="_Toc288052304"/>
       <w:r>
         <w:lastRenderedPageBreak/>
         <w:t>API Changes</w:t>
       </w:r>
-      <w:bookmarkEnd w:id="11"/>
+      <w:bookmarkEnd w:id="12"/>
     </w:p>
     <w:p>
       <w:r>
@@ -3631,12 +3668,12 @@
       <w:pPr>
         <w:pStyle w:val="Heading1"/>
       </w:pPr>
-      <w:bookmarkStart w:id="12" w:name="_Toc288052305"/>
+      <w:bookmarkStart w:id="13" w:name="_Toc288052305"/>
       <w:r>
         <w:lastRenderedPageBreak/>
         <w:t>Known Issues</w:t>
       </w:r>
-      <w:bookmarkEnd w:id="12"/>
+      <w:bookmarkEnd w:id="13"/>
     </w:p>
     <w:tbl>
       <w:tblPr>
@@ -3650,7 +3687,7 @@
           <w:insideH w:val="single" w:sz="4" w:space="0" w:color="000000"/>
           <w:insideV w:val="single" w:sz="4" w:space="0" w:color="000000"/>
         </w:tblBorders>
-        <w:tblLook w:val="04A0"/>
+        <w:tblLook w:val="04A0" w:firstRow="1" w:lastRow="0" w:firstColumn="1" w:lastColumn="0" w:noHBand="0" w:noVBand="1"/>
       </w:tblPr>
       <w:tblGrid>
         <w:gridCol w:w="1355"/>
@@ -3843,14 +3880,14 @@
       <w:pPr>
         <w:pStyle w:val="Heading1"/>
       </w:pPr>
-      <w:bookmarkStart w:id="13" w:name="_Toc282421540"/>
-      <w:bookmarkStart w:id="14" w:name="_Toc288052306"/>
+      <w:bookmarkStart w:id="14" w:name="_Toc282421540"/>
+      <w:bookmarkStart w:id="15" w:name="_Toc288052306"/>
       <w:r>
         <w:lastRenderedPageBreak/>
         <w:t>Upgrade</w:t>
       </w:r>
-      <w:bookmarkEnd w:id="13"/>
       <w:bookmarkEnd w:id="14"/>
+      <w:bookmarkEnd w:id="15"/>
     </w:p>
     <w:p>
       <w:r>
@@ -3914,8 +3951,8 @@
       <w:pPr>
         <w:pStyle w:val="Heading2"/>
       </w:pPr>
-      <w:bookmarkStart w:id="15" w:name="_Toc282421541"/>
-      <w:bookmarkStart w:id="16" w:name="_Toc288052307"/>
+      <w:bookmarkStart w:id="16" w:name="_Toc282421541"/>
+      <w:bookmarkStart w:id="17" w:name="_Toc288052307"/>
       <w:r>
         <w:t>Upgrade from 2.2.0</w:t>
       </w:r>
@@ -3931,14 +3968,14 @@
       <w:r>
         <w:t xml:space="preserve"> to </w:t>
       </w:r>
-      <w:bookmarkEnd w:id="15"/>
+      <w:bookmarkEnd w:id="16"/>
       <w:r>
         <w:t>2.2.3</w:t>
       </w:r>
       <w:r>
         <w:t>.</w:t>
       </w:r>
-      <w:bookmarkEnd w:id="16"/>
+      <w:bookmarkEnd w:id="17"/>
     </w:p>
     <w:p>
       <w:r>
@@ -4065,15 +4102,7 @@
       </w:r>
       <w:proofErr w:type="spellEnd"/>
       <w:r>
-        <w:t xml:space="preserve"> download and </w:t>
-      </w:r>
-      <w:proofErr w:type="spellStart"/>
-      <w:r>
-        <w:t>cd</w:t>
-      </w:r>
-      <w:proofErr w:type="spellEnd"/>
-      <w:r>
-        <w:t xml:space="preserve"> into the resulting directory.  Then update the software on each Management Server.</w:t>
+        <w:t xml:space="preserve"> download and cd into the resulting directory.  Then update the software on each Management Server.</w:t>
       </w:r>
     </w:p>
     <w:p>
@@ -4139,15 +4168,7 @@
       </w:r>
       <w:proofErr w:type="gramEnd"/>
       <w:r>
-        <w:t xml:space="preserve"> the following files to the server running the </w:t>
-      </w:r>
-      <w:proofErr w:type="spellStart"/>
-      <w:r>
-        <w:t>MySQL</w:t>
-      </w:r>
-      <w:proofErr w:type="spellEnd"/>
-      <w:r>
-        <w:t xml:space="preserve"> master database.</w:t>
+        <w:t xml:space="preserve"> the following files to the server running the MySQL master database.</w:t>
       </w:r>
     </w:p>
     <w:p>
@@ -4176,8 +4197,16 @@
         <w:rPr>
           <w:rFonts w:ascii="Courier New" w:hAnsi="Courier New" w:cs="Courier New"/>
         </w:rPr>
-        <w:t>/share/cloud/setup/221to222upgrade.sh</w:t>
-      </w:r>
+        <w:t>/share/cloud/setup/</w:t>
+      </w:r>
+      <w:proofErr w:type="spellStart"/>
+      <w:r>
+        <w:rPr>
+          <w:rFonts w:ascii="Courier New" w:hAnsi="Courier New" w:cs="Courier New"/>
+        </w:rPr>
+        <w:t>221to222upgrade.sh</w:t>
+      </w:r>
+      <w:proofErr w:type="spellEnd"/>
     </w:p>
     <w:p>
       <w:pPr>
@@ -4205,8 +4234,16 @@
         <w:rPr>
           <w:rFonts w:ascii="Courier New" w:hAnsi="Courier New" w:cs="Courier New"/>
         </w:rPr>
-        <w:t>/share/cloud/setup/221to222.sql</w:t>
-      </w:r>
+        <w:t>/share/cloud/setup/</w:t>
+      </w:r>
+      <w:proofErr w:type="spellStart"/>
+      <w:r>
+        <w:rPr>
+          <w:rFonts w:ascii="Courier New" w:hAnsi="Courier New" w:cs="Courier New"/>
+        </w:rPr>
+        <w:t>221to222.sql</w:t>
+      </w:r>
+      <w:proofErr w:type="spellEnd"/>
     </w:p>
     <w:p>
       <w:pPr>
@@ -4234,8 +4271,16 @@
         <w:rPr>
           <w:rFonts w:ascii="Courier New" w:hAnsi="Courier New" w:cs="Courier New"/>
         </w:rPr>
-        <w:t>/share/cloud/setup/221to222_usage.sql</w:t>
-      </w:r>
+        <w:t>/share/cloud/setup/</w:t>
+      </w:r>
+      <w:proofErr w:type="spellStart"/>
+      <w:r>
+        <w:rPr>
+          <w:rFonts w:ascii="Courier New" w:hAnsi="Courier New" w:cs="Courier New"/>
+        </w:rPr>
+        <w:t>221to222_usage.sql</w:t>
+      </w:r>
+      <w:proofErr w:type="spellEnd"/>
     </w:p>
     <w:p>
       <w:pPr>
@@ -4249,15 +4294,7 @@
         <w:t>O</w:t>
       </w:r>
       <w:r>
-        <w:t xml:space="preserve">n the </w:t>
-      </w:r>
-      <w:proofErr w:type="spellStart"/>
-      <w:r>
-        <w:t>MySQL</w:t>
-      </w:r>
-      <w:proofErr w:type="spellEnd"/>
-      <w:r>
-        <w:t xml:space="preserve"> master take a backup of the </w:t>
+        <w:t xml:space="preserve">n the MySQL master take a backup of the </w:t>
       </w:r>
       <w:proofErr w:type="spellStart"/>
       <w:r>
@@ -4304,12 +4341,14 @@
         </w:rPr>
         <w:t>cloud-</w:t>
       </w:r>
+      <w:proofErr w:type="spellStart"/>
       <w:r>
         <w:rPr>
           <w:rFonts w:ascii="Courier New" w:hAnsi="Courier New" w:cs="Courier New"/>
         </w:rPr>
         <w:t>backup.dmp</w:t>
       </w:r>
+      <w:proofErr w:type="spellEnd"/>
     </w:p>
     <w:p>
       <w:pPr>
@@ -4353,8 +4392,16 @@
         <w:rPr>
           <w:rFonts w:ascii="Courier New" w:hAnsi="Courier New" w:cs="Courier New"/>
         </w:rPr>
-        <w:t xml:space="preserve"> &gt; cloud-usage-backup.dmp</w:t>
-      </w:r>
+        <w:t xml:space="preserve"> &gt; cloud-usage-</w:t>
+      </w:r>
+      <w:proofErr w:type="spellStart"/>
+      <w:r>
+        <w:rPr>
+          <w:rFonts w:ascii="Courier New" w:hAnsi="Courier New" w:cs="Courier New"/>
+        </w:rPr>
+        <w:t>backup.dmp</w:t>
+      </w:r>
+      <w:proofErr w:type="spellEnd"/>
     </w:p>
     <w:p>
       <w:pPr>
@@ -4368,15 +4415,7 @@
         <w:t>O</w:t>
       </w:r>
       <w:r>
-        <w:t xml:space="preserve">n the </w:t>
-      </w:r>
-      <w:proofErr w:type="spellStart"/>
-      <w:r>
-        <w:t>MySQL</w:t>
-      </w:r>
-      <w:proofErr w:type="spellEnd"/>
-      <w:r>
-        <w:t xml:space="preserve"> master run the database upgrade script.</w:t>
+        <w:t>n the MySQL master run the database upgrade script.</w:t>
       </w:r>
     </w:p>
     <w:p>
@@ -4496,11 +4535,11 @@
       <w:pPr>
         <w:pStyle w:val="Heading3"/>
       </w:pPr>
-      <w:bookmarkStart w:id="17" w:name="_Toc288052308"/>
+      <w:bookmarkStart w:id="18" w:name="_Toc288052308"/>
       <w:r>
         <w:t>KVM Hosts</w:t>
       </w:r>
-      <w:bookmarkEnd w:id="17"/>
+      <w:bookmarkEnd w:id="18"/>
     </w:p>
     <w:p>
       <w:pPr>
@@ -4553,15 +4592,7 @@
       </w:r>
       <w:proofErr w:type="spellEnd"/>
       <w:r>
-        <w:t xml:space="preserve"> it, and </w:t>
-      </w:r>
-      <w:proofErr w:type="spellStart"/>
-      <w:r>
-        <w:t>cd</w:t>
-      </w:r>
-      <w:proofErr w:type="spellEnd"/>
-      <w:r>
-        <w:t xml:space="preserve"> into the resulting directory.</w:t>
+        <w:t xml:space="preserve"> it, and cd into the resulting directory.</w:t>
       </w:r>
     </w:p>
     <w:p>
@@ -4723,8 +4754,8 @@
       </w:pPr>
     </w:p>
     <w:sectPr>
-      <w:headerReference w:type="default" r:id="rId8"/>
-      <w:footerReference w:type="default" r:id="rId9"/>
+      <w:headerReference w:type="default" r:id="rId9"/>
+      <w:footerReference w:type="default" r:id="rId10"/>
       <w:pgSz w:w="12240" w:h="15840"/>
       <w:pgMar w:top="720" w:right="720" w:bottom="720" w:left="720" w:header="432" w:footer="288" w:gutter="0"/>
       <w:cols w:space="720"/>
@@ -4735,7 +4766,7 @@
 </file>
 
 <file path=word/endnotes.xml><?xml version="1.0" encoding="utf-8"?>
-<w:endnotes xmlns:ve="http://schemas.openxmlformats.org/markup-compatibility/2006" xmlns:o="urn:schemas-microsoft-com:office:office" xmlns:r="http://schemas.openxmlformats.org/officeDocument/2006/relationships" xmlns:m="http://schemas.openxmlformats.org/officeDocument/2006/math" xmlns:v="urn:schemas-microsoft-com:vml" xmlns:wp="http://schemas.openxmlformats.org/drawingml/2006/wordprocessingDrawing" xmlns:w10="urn:schemas-microsoft-com:office:word" xmlns:w="http://schemas.openxmlformats.org/wordprocessingml/2006/main" xmlns:wne="http://schemas.microsoft.com/office/word/2006/wordml">
+<w:endnotes xmlns:wpc="http://schemas.microsoft.com/office/word/2010/wordprocessingCanvas" xmlns:mc="http://schemas.openxmlformats.org/markup-compatibility/2006" xmlns:o="urn:schemas-microsoft-com:office:office" xmlns:r="http://schemas.openxmlformats.org/officeDocument/2006/relationships" xmlns:m="http://schemas.openxmlformats.org/officeDocument/2006/math" xmlns:v="urn:schemas-microsoft-com:vml" xmlns:wp14="http://schemas.microsoft.com/office/word/2010/wordprocessingDrawing" xmlns:wp="http://schemas.openxmlformats.org/drawingml/2006/wordprocessingDrawing" xmlns:w10="urn:schemas-microsoft-com:office:word" xmlns:w="http://schemas.openxmlformats.org/wordprocessingml/2006/main" xmlns:w14="http://schemas.microsoft.com/office/word/2010/wordml" xmlns:wpg="http://schemas.microsoft.com/office/word/2010/wordprocessingGroup" xmlns:wpi="http://schemas.microsoft.com/office/word/2010/wordprocessingInk" xmlns:wne="http://schemas.microsoft.com/office/word/2006/wordml" xmlns:wps="http://schemas.microsoft.com/office/word/2010/wordprocessingShape" mc:Ignorable="w14 wp14">
   <w:endnote w:type="separator" w:id="-1">
     <w:p>
       <w:pPr>
@@ -4760,14 +4791,14 @@
 </file>
 
 <file path=word/footer1.xml><?xml version="1.0" encoding="utf-8"?>
-<w:ftr xmlns:ve="http://schemas.openxmlformats.org/markup-compatibility/2006" xmlns:o="urn:schemas-microsoft-com:office:office" xmlns:r="http://schemas.openxmlformats.org/officeDocument/2006/relationships" xmlns:m="http://schemas.openxmlformats.org/officeDocument/2006/math" xmlns:v="urn:schemas-microsoft-com:vml" xmlns:wp="http://schemas.openxmlformats.org/drawingml/2006/wordprocessingDrawing" xmlns:w10="urn:schemas-microsoft-com:office:word" xmlns:w="http://schemas.openxmlformats.org/wordprocessingml/2006/main" xmlns:wne="http://schemas.microsoft.com/office/word/2006/wordml">
+<w:ftr xmlns:wpc="http://schemas.microsoft.com/office/word/2010/wordprocessingCanvas" xmlns:mc="http://schemas.openxmlformats.org/markup-compatibility/2006" xmlns:o="urn:schemas-microsoft-com:office:office" xmlns:r="http://schemas.openxmlformats.org/officeDocument/2006/relationships" xmlns:m="http://schemas.openxmlformats.org/officeDocument/2006/math" xmlns:v="urn:schemas-microsoft-com:vml" xmlns:wp14="http://schemas.microsoft.com/office/word/2010/wordprocessingDrawing" xmlns:wp="http://schemas.openxmlformats.org/drawingml/2006/wordprocessingDrawing" xmlns:w10="urn:schemas-microsoft-com:office:word" xmlns:w="http://schemas.openxmlformats.org/wordprocessingml/2006/main" xmlns:w14="http://schemas.microsoft.com/office/word/2010/wordml" xmlns:wpg="http://schemas.microsoft.com/office/word/2010/wordprocessingGroup" xmlns:wpi="http://schemas.microsoft.com/office/word/2010/wordprocessingInk" xmlns:wne="http://schemas.microsoft.com/office/word/2006/wordml" xmlns:wps="http://schemas.microsoft.com/office/word/2010/wordprocessingShape" mc:Ignorable="w14 wp14">
   <w:tbl>
     <w:tblPr>
       <w:tblW w:w="5014" w:type="pct"/>
       <w:tblBorders>
         <w:top w:val="single" w:sz="8" w:space="0" w:color="808080"/>
       </w:tblBorders>
-      <w:tblLook w:val="04A0"/>
+      <w:tblLook w:val="04A0" w:firstRow="1" w:lastRow="0" w:firstColumn="1" w:lastColumn="0" w:noHBand="0" w:noVBand="1"/>
     </w:tblPr>
     <w:tblGrid>
       <w:gridCol w:w="519"/>
@@ -4860,14 +4891,27 @@
             </w:tabs>
             <w:jc w:val="right"/>
           </w:pPr>
-          <w:fldSimple w:instr=" PAGE   \* MERGEFORMAT ">
-            <w:r>
-              <w:rPr>
-                <w:noProof/>
-              </w:rPr>
-              <w:t>3</w:t>
-            </w:r>
-          </w:fldSimple>
+          <w:r>
+            <w:fldChar w:fldCharType="begin"/>
+          </w:r>
+          <w:r>
+            <w:instrText xml:space="preserve"> PAGE   \* MERGEFORMAT </w:instrText>
+          </w:r>
+          <w:r>
+            <w:fldChar w:fldCharType="separate"/>
+          </w:r>
+          <w:r>
+            <w:rPr>
+              <w:noProof/>
+            </w:rPr>
+            <w:t>1</w:t>
+          </w:r>
+          <w:r>
+            <w:rPr>
+              <w:noProof/>
+            </w:rPr>
+            <w:fldChar w:fldCharType="end"/>
+          </w:r>
         </w:p>
       </w:tc>
     </w:tr>
@@ -4881,7 +4925,7 @@
 </file>
 
 <file path=word/footnotes.xml><?xml version="1.0" encoding="utf-8"?>
-<w:footnotes xmlns:ve="http://schemas.openxmlformats.org/markup-compatibility/2006" xmlns:o="urn:schemas-microsoft-com:office:office" xmlns:r="http://schemas.openxmlformats.org/officeDocument/2006/relationships" xmlns:m="http://schemas.openxmlformats.org/officeDocument/2006/math" xmlns:v="urn:schemas-microsoft-com:vml" xmlns:wp="http://schemas.openxmlformats.org/drawingml/2006/wordprocessingDrawing" xmlns:w10="urn:schemas-microsoft-com:office:word" xmlns:w="http://schemas.openxmlformats.org/wordprocessingml/2006/main" xmlns:wne="http://schemas.microsoft.com/office/word/2006/wordml">
+<w:footnotes xmlns:wpc="http://schemas.microsoft.com/office/word/2010/wordprocessingCanvas" xmlns:mc="http://schemas.openxmlformats.org/markup-compatibility/2006" xmlns:o="urn:schemas-microsoft-com:office:office" xmlns:r="http://schemas.openxmlformats.org/officeDocument/2006/relationships" xmlns:m="http://schemas.openxmlformats.org/officeDocument/2006/math" xmlns:v="urn:schemas-microsoft-com:vml" xmlns:wp14="http://schemas.microsoft.com/office/word/2010/wordprocessingDrawing" xmlns:wp="http://schemas.openxmlformats.org/drawingml/2006/wordprocessingDrawing" xmlns:w10="urn:schemas-microsoft-com:office:word" xmlns:w="http://schemas.openxmlformats.org/wordprocessingml/2006/main" xmlns:w14="http://schemas.microsoft.com/office/word/2010/wordml" xmlns:wpg="http://schemas.microsoft.com/office/word/2010/wordprocessingGroup" xmlns:wpi="http://schemas.microsoft.com/office/word/2010/wordprocessingInk" xmlns:wne="http://schemas.microsoft.com/office/word/2006/wordml" xmlns:wps="http://schemas.microsoft.com/office/word/2010/wordprocessingShape" mc:Ignorable="w14 wp14">
   <w:footnote w:type="separator" w:id="-1">
     <w:p>
       <w:pPr>
@@ -4906,7 +4950,7 @@
 </file>
 
 <file path=word/header1.xml><?xml version="1.0" encoding="utf-8"?>
-<w:hdr xmlns:ve="http://schemas.openxmlformats.org/markup-compatibility/2006" xmlns:o="urn:schemas-microsoft-com:office:office" xmlns:r="http://schemas.openxmlformats.org/officeDocument/2006/relationships" xmlns:m="http://schemas.openxmlformats.org/officeDocument/2006/math" xmlns:v="urn:schemas-microsoft-com:vml" xmlns:wp="http://schemas.openxmlformats.org/drawingml/2006/wordprocessingDrawing" xmlns:w10="urn:schemas-microsoft-com:office:word" xmlns:w="http://schemas.openxmlformats.org/wordprocessingml/2006/main" xmlns:wne="http://schemas.microsoft.com/office/word/2006/wordml">
+<w:hdr xmlns:wpc="http://schemas.microsoft.com/office/word/2010/wordprocessingCanvas" xmlns:mc="http://schemas.openxmlformats.org/markup-compatibility/2006" xmlns:o="urn:schemas-microsoft-com:office:office" xmlns:r="http://schemas.openxmlformats.org/officeDocument/2006/relationships" xmlns:m="http://schemas.openxmlformats.org/officeDocument/2006/math" xmlns:v="urn:schemas-microsoft-com:vml" xmlns:wp14="http://schemas.microsoft.com/office/word/2010/wordprocessingDrawing" xmlns:wp="http://schemas.openxmlformats.org/drawingml/2006/wordprocessingDrawing" xmlns:w10="urn:schemas-microsoft-com:office:word" xmlns:w="http://schemas.openxmlformats.org/wordprocessingml/2006/main" xmlns:w14="http://schemas.microsoft.com/office/word/2010/wordml" xmlns:wpg="http://schemas.microsoft.com/office/word/2010/wordprocessingGroup" xmlns:wpi="http://schemas.microsoft.com/office/word/2010/wordprocessingInk" xmlns:wne="http://schemas.microsoft.com/office/word/2006/wordml" xmlns:wps="http://schemas.microsoft.com/office/word/2010/wordprocessingShape" mc:Ignorable="w14 wp14">
   <w:p>
     <w:pPr>
       <w:pStyle w:val="Header"/>
@@ -4916,8 +4960,13 @@
         <w:tab w:val="right" w:pos="10800"/>
       </w:tabs>
     </w:pPr>
+    <w:proofErr w:type="spellStart"/>
     <w:r>
-      <w:t xml:space="preserve">Cloud.com </w:t>
+      <w:t>Cloud.com</w:t>
+    </w:r>
+    <w:proofErr w:type="spellEnd"/>
+    <w:r>
+      <w:t xml:space="preserve"> </w:t>
     </w:r>
     <w:proofErr w:type="spellStart"/>
     <w:r>
@@ -5008,7 +5057,7 @@
 </file>
 
 <file path=word/numbering.xml><?xml version="1.0" encoding="utf-8"?>
-<w:numbering xmlns:ve="http://schemas.openxmlformats.org/markup-compatibility/2006" xmlns:o="urn:schemas-microsoft-com:office:office" xmlns:r="http://schemas.openxmlformats.org/officeDocument/2006/relationships" xmlns:m="http://schemas.openxmlformats.org/officeDocument/2006/math" xmlns:v="urn:schemas-microsoft-com:vml" xmlns:wp="http://schemas.openxmlformats.org/drawingml/2006/wordprocessingDrawing" xmlns:w10="urn:schemas-microsoft-com:office:word" xmlns:w="http://schemas.openxmlformats.org/wordprocessingml/2006/main" xmlns:wne="http://schemas.microsoft.com/office/word/2006/wordml">
+<w:numbering xmlns:wpc="http://schemas.microsoft.com/office/word/2010/wordprocessingCanvas" xmlns:mc="http://schemas.openxmlformats.org/markup-compatibility/2006" xmlns:o="urn:schemas-microsoft-com:office:office" xmlns:r="http://schemas.openxmlformats.org/officeDocument/2006/relationships" xmlns:m="http://schemas.openxmlformats.org/officeDocument/2006/math" xmlns:v="urn:schemas-microsoft-com:vml" xmlns:wp14="http://schemas.microsoft.com/office/word/2010/wordprocessingDrawing" xmlns:wp="http://schemas.openxmlformats.org/drawingml/2006/wordprocessingDrawing" xmlns:w10="urn:schemas-microsoft-com:office:word" xmlns:w="http://schemas.openxmlformats.org/wordprocessingml/2006/main" xmlns:w14="http://schemas.microsoft.com/office/word/2010/wordml" xmlns:wpg="http://schemas.microsoft.com/office/word/2010/wordprocessingGroup" xmlns:wpi="http://schemas.microsoft.com/office/word/2010/wordprocessingInk" xmlns:wne="http://schemas.microsoft.com/office/word/2006/wordml" xmlns:wps="http://schemas.microsoft.com/office/word/2010/wordprocessingShape" mc:Ignorable="w14 wp14">
   <w:abstractNum w:abstractNumId="0">
     <w:nsid w:val="0000000A"/>
     <w:multiLevelType w:val="singleLevel"/>
@@ -6103,7 +6152,7 @@
 </file>
 
 <file path=word/styles.xml><?xml version="1.0" encoding="utf-8"?>
-<w:styles xmlns:r="http://schemas.openxmlformats.org/officeDocument/2006/relationships" xmlns:w="http://schemas.openxmlformats.org/wordprocessingml/2006/main">
+<w:styles xmlns:mc="http://schemas.openxmlformats.org/markup-compatibility/2006" xmlns:r="http://schemas.openxmlformats.org/officeDocument/2006/relationships" xmlns:w="http://schemas.openxmlformats.org/wordprocessingml/2006/main" xmlns:w14="http://schemas.microsoft.com/office/word/2010/wordml" mc:Ignorable="w14">
   <w:docDefaults>
     <w:rPrDefault>
       <w:rPr>
@@ -6496,7 +6545,6 @@
     <w:uiPriority w:val="99"/>
     <w:semiHidden/>
     <w:unhideWhenUsed/>
-    <w:qFormat/>
     <w:tblPr>
       <w:tblInd w:w="0" w:type="dxa"/>
       <w:tblCellMar>
@@ -7265,6 +7313,196 @@
 </w:styles>
 </file>
 
+<file path=word/stylesWithEffects.xml><?xml version="1.0" encoding="utf-8"?>
+<w:styles xmlns:wpc="http://schemas.microsoft.com/office/word/2010/wordprocessingCanvas" xmlns:mc="http://schemas.openxmlformats.org/markup-compatibility/2006" xmlns:o="urn:schemas-microsoft-com:office:office" xmlns:r="http://schemas.openxmlformats.org/officeDocument/2006/relationships" xmlns:m="http://schemas.openxmlformats.org/officeDocument/2006/math" xmlns:v="urn:schemas-microsoft-com:vml" xmlns:wp14="http://schemas.microsoft.com/office/word/2010/wordprocessingDrawing" xmlns:wp="http://schemas.openxmlformats.org/drawingml/2006/wordprocessingDrawing" xmlns:w10="urn:schemas-microsoft-com:office:word" xmlns:w="http://schemas.openxmlformats.org/wordprocessingml/2006/main" xmlns:w14="http://schemas.microsoft.com/office/word/2010/wordml" xmlns:wpg="http://schemas.microsoft.com/office/word/2010/wordprocessingGroup" xmlns:wpi="http://schemas.microsoft.com/office/word/2010/wordprocessingInk" xmlns:wne="http://schemas.microsoft.com/office/word/2006/wordml" xmlns:wps="http://schemas.microsoft.com/office/word/2010/wordprocessingShape" mc:Ignorable="w14 wp14">
+  <w:docDefaults>
+    <w:rPrDefault>
+      <w:rPr>
+        <w:rFonts w:asciiTheme="minorHAnsi" w:eastAsiaTheme="minorEastAsia" w:hAnsiTheme="minorHAnsi" w:cstheme="minorBidi"/>
+        <w:sz w:val="22"/>
+        <w:szCs w:val="22"/>
+        <w:lang w:val="en-US" w:eastAsia="en-US" w:bidi="ar-SA"/>
+      </w:rPr>
+    </w:rPrDefault>
+    <w:pPrDefault>
+      <w:pPr>
+        <w:spacing w:after="200" w:line="276" w:lineRule="auto"/>
+      </w:pPr>
+    </w:pPrDefault>
+  </w:docDefaults>
+  <w:latentStyles w:defLockedState="0" w:defUIPriority="99" w:defSemiHidden="1" w:defUnhideWhenUsed="1" w:defQFormat="0" w:count="267">
+    <w:lsdException w:name="Normal" w:semiHidden="0" w:uiPriority="0" w:unhideWhenUsed="0" w:qFormat="1"/>
+    <w:lsdException w:name="heading 1" w:semiHidden="0" w:uiPriority="9" w:unhideWhenUsed="0" w:qFormat="1"/>
+    <w:lsdException w:name="heading 2" w:uiPriority="9" w:qFormat="1"/>
+    <w:lsdException w:name="heading 3" w:uiPriority="9" w:qFormat="1"/>
+    <w:lsdException w:name="heading 4" w:uiPriority="9" w:qFormat="1"/>
+    <w:lsdException w:name="heading 5" w:uiPriority="9" w:qFormat="1"/>
+    <w:lsdException w:name="heading 6" w:uiPriority="9" w:qFormat="1"/>
+    <w:lsdException w:name="heading 7" w:uiPriority="9" w:qFormat="1"/>
+    <w:lsdException w:name="heading 8" w:uiPriority="9" w:qFormat="1"/>
+    <w:lsdException w:name="heading 9" w:uiPriority="9" w:qFormat="1"/>
+    <w:lsdException w:name="toc 1" w:uiPriority="39"/>
+    <w:lsdException w:name="toc 2" w:uiPriority="39"/>
+    <w:lsdException w:name="toc 3" w:uiPriority="39"/>
+    <w:lsdException w:name="toc 4" w:uiPriority="39"/>
+    <w:lsdException w:name="toc 5" w:uiPriority="39"/>
+    <w:lsdException w:name="toc 6" w:uiPriority="39"/>
+    <w:lsdException w:name="toc 7" w:uiPriority="39"/>
+    <w:lsdException w:name="toc 8" w:uiPriority="39"/>
+    <w:lsdException w:name="toc 9" w:uiPriority="39"/>
+    <w:lsdException w:name="caption" w:uiPriority="35" w:qFormat="1"/>
+    <w:lsdException w:name="Title" w:semiHidden="0" w:uiPriority="10" w:unhideWhenUsed="0" w:qFormat="1"/>
+    <w:lsdException w:name="Default Paragraph Font" w:uiPriority="1"/>
+    <w:lsdException w:name="Subtitle" w:semiHidden="0" w:uiPriority="11" w:unhideWhenUsed="0" w:qFormat="1"/>
+    <w:lsdException w:name="Strong" w:semiHidden="0" w:uiPriority="22" w:unhideWhenUsed="0" w:qFormat="1"/>
+    <w:lsdException w:name="Emphasis" w:semiHidden="0" w:uiPriority="20" w:unhideWhenUsed="0" w:qFormat="1"/>
+    <w:lsdException w:name="Table Grid" w:semiHidden="0" w:uiPriority="59" w:unhideWhenUsed="0"/>
+    <w:lsdException w:name="Placeholder Text" w:unhideWhenUsed="0"/>
+    <w:lsdException w:name="No Spacing" w:semiHidden="0" w:uiPriority="1" w:unhideWhenUsed="0" w:qFormat="1"/>
+    <w:lsdException w:name="Light Shading" w:semiHidden="0" w:uiPriority="60" w:unhideWhenUsed="0"/>
+    <w:lsdException w:name="Light List" w:semiHidden="0" w:uiPriority="61" w:unhideWhenUsed="0"/>
+    <w:lsdException w:name="Light Grid" w:semiHidden="0" w:uiPriority="62" w:unhideWhenUsed="0"/>
+    <w:lsdException w:name="Medium Shading 1" w:semiHidden="0" w:uiPriority="63" w:unhideWhenUsed="0"/>
+    <w:lsdException w:name="Medium Shading 2" w:semiHidden="0" w:uiPriority="64" w:unhideWhenUsed="0"/>
+    <w:lsdException w:name="Medium List 1" w:semiHidden="0" w:uiPriority="65" w:unhideWhenUsed="0"/>
+    <w:lsdException w:name="Medium List 2" w:semiHidden="0" w:uiPriority="66" w:unhideWhenUsed="0"/>
+    <w:lsdException w:name="Medium Grid 1" w:semiHidden="0" w:uiPriority="67" w:unhideWhenUsed="0"/>
+    <w:lsdException w:name="Medium Grid 2" w:semiHidden="0" w:uiPriority="68" w:unhideWhenUsed="0"/>
+    <w:lsdException w:name="Medium Grid 3" w:semiHidden="0" w:uiPriority="69" w:unhideWhenUsed="0"/>
+    <w:lsdException w:name="Dark List" w:semiHidden="0" w:uiPriority="70" w:unhideWhenUsed="0"/>
+    <w:lsdException w:name="Colorful Shading" w:semiHidden="0" w:uiPriority="71" w:unhideWhenUsed="0"/>
+    <w:lsdException w:name="Colorful List" w:semiHidden="0" w:uiPriority="72" w:unhideWhenUsed="0"/>
+    <w:lsdException w:name="Colorful Grid" w:semiHidden="0" w:uiPriority="73" w:unhideWhenUsed="0"/>
+    <w:lsdException w:name="Light Shading Accent 1" w:semiHidden="0" w:uiPriority="60" w:unhideWhenUsed="0"/>
+    <w:lsdException w:name="Light List Accent 1" w:semiHidden="0" w:uiPriority="61" w:unhideWhenUsed="0"/>
+    <w:lsdException w:name="Light Grid Accent 1" w:semiHidden="0" w:uiPriority="62" w:unhideWhenUsed="0"/>
+    <w:lsdException w:name="Medium Shading 1 Accent 1" w:semiHidden="0" w:uiPriority="63" w:unhideWhenUsed="0"/>
+    <w:lsdException w:name="Medium Shading 2 Accent 1" w:semiHidden="0" w:uiPriority="64" w:unhideWhenUsed="0"/>
+    <w:lsdException w:name="Medium List 1 Accent 1" w:semiHidden="0" w:uiPriority="65" w:unhideWhenUsed="0"/>
+    <w:lsdException w:name="Revision" w:unhideWhenUsed="0"/>
+    <w:lsdException w:name="List Paragraph" w:semiHidden="0" w:uiPriority="34" w:unhideWhenUsed="0" w:qFormat="1"/>
+    <w:lsdException w:name="Quote" w:semiHidden="0" w:uiPriority="29" w:unhideWhenUsed="0" w:qFormat="1"/>
+    <w:lsdException w:name="Intense Quote" w:semiHidden="0" w:uiPriority="30" w:unhideWhenUsed="0" w:qFormat="1"/>
+    <w:lsdException w:name="Medium List 2 Accent 1" w:semiHidden="0" w:uiPriority="66" w:unhideWhenUsed="0"/>
+    <w:lsdException w:name="Medium Grid 1 Accent 1" w:semiHidden="0" w:uiPriority="67" w:unhideWhenUsed="0"/>
+    <w:lsdException w:name="Medium Grid 2 Accent 1" w:semiHidden="0" w:uiPriority="68" w:unhideWhenUsed="0"/>
+    <w:lsdException w:name="Medium Grid 3 Accent 1" w:semiHidden="0" w:uiPriority="69" w:unhideWhenUsed="0"/>
+    <w:lsdException w:name="Dark List Accent 1" w:semiHidden="0" w:uiPriority="70" w:unhideWhenUsed="0"/>
+    <w:lsdException w:name="Colorful Shading Accent 1" w:semiHidden="0" w:uiPriority="71" w:unhideWhenUsed="0"/>
+    <w:lsdException w:name="Colorful List Accent 1" w:semiHidden="0" w:uiPriority="72" w:unhideWhenUsed="0"/>
+    <w:lsdException w:name="Colorful Grid Accent 1" w:semiHidden="0" w:uiPriority="73" w:unhideWhenUsed="0"/>
+    <w:lsdException w:name="Light Shading Accent 2" w:semiHidden="0" w:uiPriority="60" w:unhideWhenUsed="0"/>
+    <w:lsdException w:name="Light List Accent 2" w:semiHidden="0" w:uiPriority="61" w:unhideWhenUsed="0"/>
+    <w:lsdException w:name="Light Grid Accent 2" w:semiHidden="0" w:uiPriority="62" w:unhideWhenUsed="0"/>
+    <w:lsdException w:name="Medium Shading 1 Accent 2" w:semiHidden="0" w:uiPriority="63" w:unhideWhenUsed="0"/>
+    <w:lsdException w:name="Medium Shading 2 Accent 2" w:semiHidden="0" w:uiPriority="64" w:unhideWhenUsed="0"/>
+    <w:lsdException w:name="Medium List 1 Accent 2" w:semiHidden="0" w:uiPriority="65" w:unhideWhenUsed="0"/>
+    <w:lsdException w:name="Medium List 2 Accent 2" w:semiHidden="0" w:uiPriority="66" w:unhideWhenUsed="0"/>
+    <w:lsdException w:name="Medium Grid 1 Accent 2" w:semiHidden="0" w:uiPriority="67" w:unhideWhenUsed="0"/>
+    <w:lsdException w:name="Medium Grid 2 Accent 2" w:semiHidden="0" w:uiPriority="68" w:unhideWhenUsed="0"/>
+    <w:lsdException w:name="Medium Grid 3 Accent 2" w:semiHidden="0" w:uiPriority="69" w:unhideWhenUsed="0"/>
+    <w:lsdException w:name="Dark List Accent 2" w:semiHidden="0" w:uiPriority="70" w:unhideWhenUsed="0"/>
+    <w:lsdException w:name="Colorful Shading Accent 2" w:semiHidden="0" w:uiPriority="71" w:unhideWhenUsed="0"/>
+    <w:lsdException w:name="Colorful List Accent 2" w:semiHidden="0" w:uiPriority="72" w:unhideWhenUsed="0"/>
+    <w:lsdException w:name="Colorful Grid Accent 2" w:semiHidden="0" w:uiPriority="73" w:unhideWhenUsed="0"/>
+    <w:lsdException w:name="Light Shading Accent 3" w:semiHidden="0" w:uiPriority="60" w:unhideWhenUsed="0"/>
+    <w:lsdException w:name="Light List Accent 3" w:semiHidden="0" w:uiPriority="61" w:unhideWhenUsed="0"/>
+    <w:lsdException w:name="Light Grid Accent 3" w:semiHidden="0" w:uiPriority="62" w:unhideWhenUsed="0"/>
+    <w:lsdException w:name="Medium Shading 1 Accent 3" w:semiHidden="0" w:uiPriority="63" w:unhideWhenUsed="0"/>
+    <w:lsdException w:name="Medium Shading 2 Accent 3" w:semiHidden="0" w:uiPriority="64" w:unhideWhenUsed="0"/>
+    <w:lsdException w:name="Medium List 1 Accent 3" w:semiHidden="0" w:uiPriority="65" w:unhideWhenUsed="0"/>
+    <w:lsdException w:name="Medium List 2 Accent 3" w:semiHidden="0" w:uiPriority="66" w:unhideWhenUsed="0"/>
+    <w:lsdException w:name="Medium Grid 1 Accent 3" w:semiHidden="0" w:uiPriority="67" w:unhideWhenUsed="0"/>
+    <w:lsdException w:name="Medium Grid 2 Accent 3" w:semiHidden="0" w:uiPriority="68" w:unhideWhenUsed="0"/>
+    <w:lsdException w:name="Medium Grid 3 Accent 3" w:semiHidden="0" w:uiPriority="69" w:unhideWhenUsed="0"/>
+    <w:lsdException w:name="Dark List Accent 3" w:semiHidden="0" w:uiPriority="70" w:unhideWhenUsed="0"/>
+    <w:lsdException w:name="Colorful Shading Accent 3" w:semiHidden="0" w:uiPriority="71" w:unhideWhenUsed="0"/>
+    <w:lsdException w:name="Colorful List Accent 3" w:semiHidden="0" w:uiPriority="72" w:unhideWhenUsed="0"/>
+    <w:lsdException w:name="Colorful Grid Accent 3" w:semiHidden="0" w:uiPriority="73" w:unhideWhenUsed="0"/>
+    <w:lsdException w:name="Light Shading Accent 4" w:semiHidden="0" w:uiPriority="60" w:unhideWhenUsed="0"/>
+    <w:lsdException w:name="Light List Accent 4" w:semiHidden="0" w:uiPriority="61" w:unhideWhenUsed="0"/>
+    <w:lsdException w:name="Light Grid Accent 4" w:semiHidden="0" w:uiPriority="62" w:unhideWhenUsed="0"/>
+    <w:lsdException w:name="Medium Shading 1 Accent 4" w:semiHidden="0" w:uiPriority="63" w:unhideWhenUsed="0"/>
+    <w:lsdException w:name="Medium Shading 2 Accent 4" w:semiHidden="0" w:uiPriority="64" w:unhideWhenUsed="0"/>
+    <w:lsdException w:name="Medium List 1 Accent 4" w:semiHidden="0" w:uiPriority="65" w:unhideWhenUsed="0"/>
+    <w:lsdException w:name="Medium List 2 Accent 4" w:semiHidden="0" w:uiPriority="66" w:unhideWhenUsed="0"/>
+    <w:lsdException w:name="Medium Grid 1 Accent 4" w:semiHidden="0" w:uiPriority="67" w:unhideWhenUsed="0"/>
+    <w:lsdException w:name="Medium Grid 2 Accent 4" w:semiHidden="0" w:uiPriority="68" w:unhideWhenUsed="0"/>
+    <w:lsdException w:name="Medium Grid 3 Accent 4" w:semiHidden="0" w:uiPriority="69" w:unhideWhenUsed="0"/>
+    <w:lsdException w:name="Dark List Accent 4" w:semiHidden="0" w:uiPriority="70" w:unhideWhenUsed="0"/>
+    <w:lsdException w:name="Colorful Shading Accent 4" w:semiHidden="0" w:uiPriority="71" w:unhideWhenUsed="0"/>
+    <w:lsdException w:name="Colorful List Accent 4" w:semiHidden="0" w:uiPriority="72" w:unhideWhenUsed="0"/>
+    <w:lsdException w:name="Colorful Grid Accent 4" w:semiHidden="0" w:uiPriority="73" w:unhideWhenUsed="0"/>
+    <w:lsdException w:name="Light Shading Accent 5" w:semiHidden="0" w:uiPriority="60" w:unhideWhenUsed="0"/>
+    <w:lsdException w:name="Light List Accent 5" w:semiHidden="0" w:uiPriority="61" w:unhideWhenUsed="0"/>
+    <w:lsdException w:name="Light Grid Accent 5" w:semiHidden="0" w:uiPriority="62" w:unhideWhenUsed="0"/>
+    <w:lsdException w:name="Medium Shading 1 Accent 5" w:semiHidden="0" w:uiPriority="63" w:unhideWhenUsed="0"/>
+    <w:lsdException w:name="Medium Shading 2 Accent 5" w:semiHidden="0" w:uiPriority="64" w:unhideWhenUsed="0"/>
+    <w:lsdException w:name="Medium List 1 Accent 5" w:semiHidden="0" w:uiPriority="65" w:unhideWhenUsed="0"/>
+    <w:lsdException w:name="Medium List 2 Accent 5" w:semiHidden="0" w:uiPriority="66" w:unhideWhenUsed="0"/>
+    <w:lsdException w:name="Medium Grid 1 Accent 5" w:semiHidden="0" w:uiPriority="67" w:unhideWhenUsed="0"/>
+    <w:lsdException w:name="Medium Grid 2 Accent 5" w:semiHidden="0" w:uiPriority="68" w:unhideWhenUsed="0"/>
+    <w:lsdException w:name="Medium Grid 3 Accent 5" w:semiHidden="0" w:uiPriority="69" w:unhideWhenUsed="0"/>
+    <w:lsdException w:name="Dark List Accent 5" w:semiHidden="0" w:uiPriority="70" w:unhideWhenUsed="0"/>
+    <w:lsdException w:name="Colorful Shading Accent 5" w:semiHidden="0" w:uiPriority="71" w:unhideWhenUsed="0"/>
+    <w:lsdException w:name="Colorful List Accent 5" w:semiHidden="0" w:uiPriority="72" w:unhideWhenUsed="0"/>
+    <w:lsdException w:name="Colorful Grid Accent 5" w:semiHidden="0" w:uiPriority="73" w:unhideWhenUsed="0"/>
+    <w:lsdException w:name="Light Shading Accent 6" w:semiHidden="0" w:uiPriority="60" w:unhideWhenUsed="0"/>
+    <w:lsdException w:name="Light List Accent 6" w:semiHidden="0" w:uiPriority="61" w:unhideWhenUsed="0"/>
+    <w:lsdException w:name="Light Grid Accent 6" w:semiHidden="0" w:uiPriority="62" w:unhideWhenUsed="0"/>
+    <w:lsdException w:name="Medium Shading 1 Accent 6" w:semiHidden="0" w:uiPriority="63" w:unhideWhenUsed="0"/>
+    <w:lsdException w:name="Medium Shading 2 Accent 6" w:semiHidden="0" w:uiPriority="64" w:unhideWhenUsed="0"/>
+    <w:lsdException w:name="Medium List 1 Accent 6" w:semiHidden="0" w:uiPriority="65" w:unhideWhenUsed="0"/>
+    <w:lsdException w:name="Medium List 2 Accent 6" w:semiHidden="0" w:uiPriority="66" w:unhideWhenUsed="0"/>
+    <w:lsdException w:name="Medium Grid 1 Accent 6" w:semiHidden="0" w:uiPriority="67" w:unhideWhenUsed="0"/>
+    <w:lsdException w:name="Medium Grid 2 Accent 6" w:semiHidden="0" w:uiPriority="68" w:unhideWhenUsed="0"/>
+    <w:lsdException w:name="Medium Grid 3 Accent 6" w:semiHidden="0" w:uiPriority="69" w:unhideWhenUsed="0"/>
+    <w:lsdException w:name="Dark List Accent 6" w:semiHidden="0" w:uiPriority="70" w:unhideWhenUsed="0"/>
+    <w:lsdException w:name="Colorful Shading Accent 6" w:semiHidden="0" w:uiPriority="71" w:unhideWhenUsed="0"/>
+    <w:lsdException w:name="Colorful List Accent 6" w:semiHidden="0" w:uiPriority="72" w:unhideWhenUsed="0"/>
+    <w:lsdException w:name="Colorful Grid Accent 6" w:semiHidden="0" w:uiPriority="73" w:unhideWhenUsed="0"/>
+    <w:lsdException w:name="Subtle Emphasis" w:semiHidden="0" w:uiPriority="19" w:unhideWhenUsed="0" w:qFormat="1"/>
+    <w:lsdException w:name="Intense Emphasis" w:semiHidden="0" w:uiPriority="21" w:unhideWhenUsed="0" w:qFormat="1"/>
+    <w:lsdException w:name="Subtle Reference" w:semiHidden="0" w:uiPriority="31" w:unhideWhenUsed="0" w:qFormat="1"/>
+    <w:lsdException w:name="Intense Reference" w:semiHidden="0" w:uiPriority="32" w:unhideWhenUsed="0" w:qFormat="1"/>
+    <w:lsdException w:name="Book Title" w:semiHidden="0" w:uiPriority="33" w:unhideWhenUsed="0" w:qFormat="1"/>
+    <w:lsdException w:name="Bibliography" w:uiPriority="37"/>
+    <w:lsdException w:name="TOC Heading" w:uiPriority="39" w:qFormat="1"/>
+  </w:latentStyles>
+  <w:style w:type="paragraph" w:default="1" w:styleId="Normal">
+    <w:name w:val="Normal"/>
+    <w:qFormat/>
+  </w:style>
+  <w:style w:type="character" w:default="1" w:styleId="DefaultParagraphFont">
+    <w:name w:val="Default Paragraph Font"/>
+    <w:uiPriority w:val="1"/>
+    <w:semiHidden/>
+    <w:unhideWhenUsed/>
+  </w:style>
+  <w:style w:type="table" w:default="1" w:styleId="TableNormal">
+    <w:name w:val="Normal Table"/>
+    <w:uiPriority w:val="99"/>
+    <w:semiHidden/>
+    <w:unhideWhenUsed/>
+    <w:tblPr>
+      <w:tblInd w:w="0" w:type="dxa"/>
+      <w:tblCellMar>
+        <w:top w:w="0" w:type="dxa"/>
+        <w:left w:w="108" w:type="dxa"/>
+        <w:bottom w:w="0" w:type="dxa"/>
+        <w:right w:w="108" w:type="dxa"/>
+      </w:tblCellMar>
+    </w:tblPr>
+  </w:style>
+  <w:style w:type="numbering" w:default="1" w:styleId="NoList">
+    <w:name w:val="No List"/>
+    <w:uiPriority w:val="99"/>
+    <w:semiHidden/>
+    <w:unhideWhenUsed/>
+  </w:style>
+</w:styles>
+</file>
+
 <file path=word/theme/theme1.xml><?xml version="1.0" encoding="utf-8"?>
 <a:theme xmlns:a="http://schemas.openxmlformats.org/drawingml/2006/main" name="Office Theme">
   <a:themeElements>
@@ -7553,7 +7791,7 @@
 </file>
 
 <file path=customXml/itemProps1.xml><?xml version="1.0" encoding="utf-8"?>
-<ds:datastoreItem xmlns:ds="http://schemas.openxmlformats.org/officeDocument/2006/customXml" ds:itemID="{94141122-DD60-481B-A376-73056CA29939}">
+<ds:datastoreItem xmlns:ds="http://schemas.openxmlformats.org/officeDocument/2006/customXml" ds:itemID="{C8A31631-219C-4CC5-B6D8-F6E2C66BE1E1}">
   <ds:schemaRefs>
     <ds:schemaRef ds:uri="http://schemas.openxmlformats.org/officeDocument/2006/bibliography"/>
   </ds:schemaRefs>

</xml_diff>